<commit_message>
updated the book style sheet
</commit_message>
<xml_diff>
--- a/Book Template/book_style.docx
+++ b/Book Template/book_style.docx
@@ -31,7 +31,10 @@
         <w:pStyle w:val="Heading3"/>
       </w:pPr>
       <w:r>
-        <w:t>Heading 3</w:t>
+        <w:t>Heading</w:t>
+      </w:r>
+      <w:r>
+        <w:t xml:space="preserve"> 3</w:t>
       </w:r>
     </w:p>
     <w:p>
@@ -651,7 +654,7 @@
     <w:link w:val="Heading1Char"/>
     <w:uiPriority w:val="9"/>
     <w:qFormat/>
-    <w:rsid w:val="00AF2B20"/>
+    <w:rsid w:val="0052304D"/>
     <w:pPr>
       <w:keepNext/>
       <w:keepLines/>
@@ -661,7 +664,7 @@
     </w:pPr>
     <w:rPr>
       <w:rFonts w:asciiTheme="majorBidi" w:eastAsiaTheme="majorEastAsia" w:hAnsiTheme="majorBidi" w:cstheme="majorBidi"/>
-      <w:color w:val="C45911" w:themeColor="accent2" w:themeShade="BF"/>
+      <w:color w:val="2F5496" w:themeColor="accent1" w:themeShade="BF"/>
       <w:sz w:val="36"/>
       <w:szCs w:val="32"/>
     </w:rPr>
@@ -674,7 +677,7 @@
     <w:uiPriority w:val="9"/>
     <w:unhideWhenUsed/>
     <w:qFormat/>
-    <w:rsid w:val="00AF2B20"/>
+    <w:rsid w:val="0052304D"/>
     <w:pPr>
       <w:keepNext/>
       <w:keepLines/>
@@ -682,7 +685,7 @@
       <w:outlineLvl w:val="1"/>
     </w:pPr>
     <w:rPr>
-      <w:rFonts w:asciiTheme="majorHAnsi" w:eastAsiaTheme="majorEastAsia" w:hAnsiTheme="majorHAnsi" w:cstheme="majorBidi"/>
+      <w:rFonts w:asciiTheme="majorBidi" w:eastAsiaTheme="majorEastAsia" w:hAnsiTheme="majorBidi" w:cstheme="majorBidi"/>
       <w:color w:val="2F5496" w:themeColor="accent1" w:themeShade="BF"/>
       <w:sz w:val="32"/>
       <w:szCs w:val="26"/>
@@ -696,7 +699,7 @@
     <w:uiPriority w:val="9"/>
     <w:unhideWhenUsed/>
     <w:qFormat/>
-    <w:rsid w:val="00AF2B20"/>
+    <w:rsid w:val="0052304D"/>
     <w:pPr>
       <w:keepNext/>
       <w:keepLines/>
@@ -704,8 +707,8 @@
       <w:outlineLvl w:val="2"/>
     </w:pPr>
     <w:rPr>
-      <w:rFonts w:asciiTheme="majorHAnsi" w:eastAsiaTheme="majorEastAsia" w:hAnsiTheme="majorHAnsi" w:cstheme="majorBidi"/>
-      <w:color w:val="1F3763" w:themeColor="accent1" w:themeShade="7F"/>
+      <w:rFonts w:asciiTheme="majorBidi" w:eastAsiaTheme="majorEastAsia" w:hAnsiTheme="majorBidi" w:cstheme="majorBidi"/>
+      <w:color w:val="2F5496" w:themeColor="accent1" w:themeShade="BF"/>
       <w:sz w:val="28"/>
       <w:szCs w:val="24"/>
     </w:rPr>
@@ -742,10 +745,10 @@
     <w:basedOn w:val="DefaultParagraphFont"/>
     <w:link w:val="Heading1"/>
     <w:uiPriority w:val="9"/>
-    <w:rsid w:val="00AF2B20"/>
+    <w:rsid w:val="0052304D"/>
     <w:rPr>
       <w:rFonts w:asciiTheme="majorBidi" w:eastAsiaTheme="majorEastAsia" w:hAnsiTheme="majorBidi" w:cstheme="majorBidi"/>
-      <w:color w:val="C45911" w:themeColor="accent2" w:themeShade="BF"/>
+      <w:color w:val="2F5496" w:themeColor="accent1" w:themeShade="BF"/>
       <w:sz w:val="36"/>
       <w:szCs w:val="32"/>
     </w:rPr>
@@ -755,9 +758,9 @@
     <w:basedOn w:val="DefaultParagraphFont"/>
     <w:link w:val="Heading2"/>
     <w:uiPriority w:val="9"/>
-    <w:rsid w:val="00AF2B20"/>
+    <w:rsid w:val="0052304D"/>
     <w:rPr>
-      <w:rFonts w:asciiTheme="majorHAnsi" w:eastAsiaTheme="majorEastAsia" w:hAnsiTheme="majorHAnsi" w:cstheme="majorBidi"/>
+      <w:rFonts w:asciiTheme="majorBidi" w:eastAsiaTheme="majorEastAsia" w:hAnsiTheme="majorBidi" w:cstheme="majorBidi"/>
       <w:color w:val="2F5496" w:themeColor="accent1" w:themeShade="BF"/>
       <w:sz w:val="32"/>
       <w:szCs w:val="26"/>
@@ -768,10 +771,10 @@
     <w:basedOn w:val="DefaultParagraphFont"/>
     <w:link w:val="Heading3"/>
     <w:uiPriority w:val="9"/>
-    <w:rsid w:val="00AF2B20"/>
+    <w:rsid w:val="0052304D"/>
     <w:rPr>
-      <w:rFonts w:asciiTheme="majorHAnsi" w:eastAsiaTheme="majorEastAsia" w:hAnsiTheme="majorHAnsi" w:cstheme="majorBidi"/>
-      <w:color w:val="1F3763" w:themeColor="accent1" w:themeShade="7F"/>
+      <w:rFonts w:asciiTheme="majorBidi" w:eastAsiaTheme="majorEastAsia" w:hAnsiTheme="majorBidi" w:cstheme="majorBidi"/>
+      <w:color w:val="2F5496" w:themeColor="accent1" w:themeShade="BF"/>
       <w:sz w:val="28"/>
       <w:szCs w:val="24"/>
     </w:rPr>

</xml_diff>